<commit_message>
new set MQTT assignments for IoT
</commit_message>
<xml_diff>
--- a/IOT26/MQTT Assignments.docx
+++ b/IOT26/MQTT Assignments.docx
@@ -22,8 +22,29 @@
       </w:r>
     </w:p>
     <w:p>
-      <w:r>
-        <w:t>RPis have GrovePi boards and sensors-and we have Python programs that read sensors, write to text files, shell, maria db, Adafruit cloud.</w:t>
+      <w:proofErr w:type="spellStart"/>
+      <w:r>
+        <w:t>RPis</w:t>
+      </w:r>
+      <w:proofErr w:type="spellEnd"/>
+      <w:r>
+        <w:t xml:space="preserve"> have </w:t>
+      </w:r>
+      <w:proofErr w:type="spellStart"/>
+      <w:r>
+        <w:t>GrovePi</w:t>
+      </w:r>
+      <w:proofErr w:type="spellEnd"/>
+      <w:r>
+        <w:t xml:space="preserve"> boards and sensors-and we have Python programs that read sensors, write to text files, shell, maria </w:t>
+      </w:r>
+      <w:proofErr w:type="spellStart"/>
+      <w:r>
+        <w:t>db</w:t>
+      </w:r>
+      <w:proofErr w:type="spellEnd"/>
+      <w:r>
+        <w:t>, Adafruit cloud.</w:t>
       </w:r>
     </w:p>
     <w:p>
@@ -31,6 +52,123 @@
         <w:t xml:space="preserve">This will add MQTT to the mix-setup RPi (one or all?) </w:t>
       </w:r>
     </w:p>
+    <w:p>
+      <w:pPr>
+        <w:rPr>
+          <w:b/>
+          <w:bCs/>
+        </w:rPr>
+      </w:pPr>
+      <w:r>
+        <w:rPr>
+          <w:b/>
+          <w:bCs/>
+        </w:rPr>
+        <w:t xml:space="preserve">Note-RPi3B+ in Somsen 301 on DexPiRed4A are running </w:t>
+      </w:r>
+      <w:proofErr w:type="spellStart"/>
+      <w:r>
+        <w:rPr>
+          <w:b/>
+          <w:bCs/>
+        </w:rPr>
+        <w:t>Mosquitto</w:t>
+      </w:r>
+      <w:proofErr w:type="spellEnd"/>
+      <w:r>
+        <w:rPr>
+          <w:b/>
+          <w:bCs/>
+        </w:rPr>
+        <w:t>/Buster/1.5.7 on port 1883</w:t>
+      </w:r>
+    </w:p>
+    <w:p>
+      <w:r>
+        <w:t xml:space="preserve">Ref:  </w:t>
+      </w:r>
+      <w:hyperlink r:id="rId7" w:history="1">
+        <w:r>
+          <w:rPr>
+            <w:rStyle w:val="Hyperlink"/>
+          </w:rPr>
+          <w:t>https://manpages.debian.org/buster/mosquitto/mosquitto.8.en.html</w:t>
+        </w:r>
+      </w:hyperlink>
+      <w:r>
+        <w:t xml:space="preserve"> </w:t>
+      </w:r>
+    </w:p>
+    <w:p>
+      <w:r>
+        <w:rPr>
+          <w:noProof/>
+        </w:rPr>
+        <w:drawing>
+          <wp:inline distT="0" distB="0" distL="0" distR="0" wp14:anchorId="5696B926" wp14:editId="015268AF">
+            <wp:extent cx="2647950" cy="2221625"/>
+            <wp:effectExtent l="0" t="0" r="0" b="7620"/>
+            <wp:docPr id="783469583" name="Picture 1" descr="A screenshot of a computer&#10;&#10;Description automatically generated"/>
+            <wp:cNvGraphicFramePr>
+              <a:graphicFrameLocks xmlns:a="http://schemas.openxmlformats.org/drawingml/2006/main" noChangeAspect="1"/>
+            </wp:cNvGraphicFramePr>
+            <a:graphic xmlns:a="http://schemas.openxmlformats.org/drawingml/2006/main">
+              <a:graphicData uri="http://schemas.openxmlformats.org/drawingml/2006/picture">
+                <pic:pic xmlns:pic="http://schemas.openxmlformats.org/drawingml/2006/picture">
+                  <pic:nvPicPr>
+                    <pic:cNvPr id="783469583" name="Picture 1" descr="A screenshot of a computer&#10;&#10;Description automatically generated"/>
+                    <pic:cNvPicPr/>
+                  </pic:nvPicPr>
+                  <pic:blipFill>
+                    <a:blip r:embed="rId8"/>
+                    <a:stretch>
+                      <a:fillRect/>
+                    </a:stretch>
+                  </pic:blipFill>
+                  <pic:spPr>
+                    <a:xfrm>
+                      <a:off x="0" y="0"/>
+                      <a:ext cx="2659097" cy="2230978"/>
+                    </a:xfrm>
+                    <a:prstGeom prst="rect">
+                      <a:avLst/>
+                    </a:prstGeom>
+                  </pic:spPr>
+                </pic:pic>
+              </a:graphicData>
+            </a:graphic>
+          </wp:inline>
+        </w:drawing>
+      </w:r>
+    </w:p>
+    <w:p>
+      <w:r>
+        <w:t xml:space="preserve">To subscribe and find out more about MQTT install, use terminal commands like:  </w:t>
+      </w:r>
+      <w:proofErr w:type="spellStart"/>
+      <w:r>
+        <w:t>mosquitto_sub</w:t>
+      </w:r>
+      <w:proofErr w:type="spellEnd"/>
+      <w:r>
+        <w:t xml:space="preserve"> -t '$SYS/broker/version'</w:t>
+      </w:r>
+    </w:p>
+    <w:p>
+      <w:r>
+        <w:t>Which returns: ‘</w:t>
+      </w:r>
+      <w:proofErr w:type="spellStart"/>
+      <w:r>
+        <w:t>mosquitto</w:t>
+      </w:r>
+      <w:proofErr w:type="spellEnd"/>
+      <w:r>
+        <w:t xml:space="preserve"> version 1.5.7’</w:t>
+      </w:r>
+    </w:p>
+    <w:p/>
+    <w:p/>
     <w:p>
       <w:r>
         <w:t>Assignments –</w:t>
@@ -50,13 +188,21 @@
       <w:r>
         <w:t xml:space="preserve">publish </w:t>
       </w:r>
-      <w:proofErr w:type="gramStart"/>
+      <w:proofErr w:type="spellStart"/>
       <w:r>
         <w:t>it’s</w:t>
       </w:r>
-      <w:proofErr w:type="gramEnd"/>
-      <w:r>
-        <w:t xml:space="preserve"> sensor readings, have other RPis, laptops, even phones subscribe to the feed</w:t>
+      <w:proofErr w:type="spellEnd"/>
+      <w:r>
+        <w:t xml:space="preserve"> sensor readings, have other </w:t>
+      </w:r>
+      <w:proofErr w:type="spellStart"/>
+      <w:r>
+        <w:t>RPis</w:t>
+      </w:r>
+      <w:proofErr w:type="spellEnd"/>
+      <w:r>
+        <w:t>, laptops, even phones subscribe to the feed</w:t>
       </w:r>
     </w:p>
     <w:p>
@@ -68,13 +214,16 @@
         </w:numPr>
       </w:pPr>
       <w:r>
-        <w:t xml:space="preserve">Use Node-RED and create flow that captures MQTT from one of the Pis </w:t>
-      </w:r>
-      <w:proofErr w:type="gramStart"/>
-      <w:r>
-        <w:t>using</w:t>
-      </w:r>
-      <w:proofErr w:type="gramEnd"/>
+        <w:t xml:space="preserve">Use Node-RED and create flow that captures MQTT from one of the </w:t>
+      </w:r>
+      <w:proofErr w:type="spellStart"/>
+      <w:r>
+        <w:t>Pis</w:t>
+      </w:r>
+      <w:proofErr w:type="spellEnd"/>
+      <w:r>
+        <w:t xml:space="preserve"> using</w:t>
+      </w:r>
     </w:p>
     <w:p>
       <w:pPr>
@@ -85,13 +234,18 @@
         </w:numPr>
       </w:pPr>
       <w:r>
-        <w:t>Create Node-RED flow using stack hero node to send data to a RPi/Maria db</w:t>
-      </w:r>
+        <w:t xml:space="preserve">Create Node-RED flow using stack hero node to send data to a RPi/Maria </w:t>
+      </w:r>
+      <w:proofErr w:type="spellStart"/>
+      <w:r>
+        <w:t>db</w:t>
+      </w:r>
+      <w:proofErr w:type="spellEnd"/>
       <w:r>
         <w:br/>
         <w:t xml:space="preserve">ref:  </w:t>
       </w:r>
-      <w:hyperlink r:id="rId7" w:history="1">
+      <w:hyperlink r:id="rId9" w:history="1">
         <w:r>
           <w:rPr>
             <w:rStyle w:val="Hyperlink"/>
@@ -103,8 +257,425 @@
         <w:t xml:space="preserve"> </w:t>
       </w:r>
     </w:p>
+    <w:p>
+      <w:pPr>
+        <w:pStyle w:val="ListParagraph"/>
+        <w:numPr>
+          <w:ilvl w:val="0"/>
+          <w:numId w:val="1"/>
+        </w:numPr>
+      </w:pPr>
+      <w:r>
+        <w:t xml:space="preserve">Have students use </w:t>
+      </w:r>
+      <w:r>
+        <w:t xml:space="preserve">cell </w:t>
+      </w:r>
+      <w:proofErr w:type="spellStart"/>
+      <w:r>
+        <w:t>phones,download</w:t>
+      </w:r>
+      <w:proofErr w:type="spellEnd"/>
+      <w:r>
+        <w:t xml:space="preserve"> app to subscribe to MQTT feeds from </w:t>
+      </w:r>
+      <w:proofErr w:type="spellStart"/>
+      <w:r>
+        <w:t>RPis</w:t>
+      </w:r>
+      <w:proofErr w:type="spellEnd"/>
+      <w:r>
+        <w:t>.</w:t>
+      </w:r>
+    </w:p>
+    <w:p/>
+    <w:p/>
+    <w:p>
+      <w:r>
+        <w:br w:type="page"/>
+      </w:r>
+    </w:p>
+    <w:p>
+      <w:r>
+        <w:lastRenderedPageBreak/>
+        <w:t>Assignment 1-setup MQTT</w:t>
+      </w:r>
+    </w:p>
+    <w:p>
+      <w:r>
+        <w:t xml:space="preserve">Note- </w:t>
+      </w:r>
+      <w:proofErr w:type="spellStart"/>
+      <w:r>
+        <w:t>mosquitto</w:t>
+      </w:r>
+      <w:proofErr w:type="spellEnd"/>
+      <w:r>
+        <w:t xml:space="preserve"> buster 1.5.7 should be running on all Raspberry </w:t>
+      </w:r>
+      <w:proofErr w:type="spellStart"/>
+      <w:r>
+        <w:t>Pis</w:t>
+      </w:r>
+      <w:proofErr w:type="spellEnd"/>
+      <w:r>
+        <w:t xml:space="preserve"> with DexPiRed4A</w:t>
+      </w:r>
+    </w:p>
+    <w:p>
+      <w:r>
+        <w:t xml:space="preserve">To verify </w:t>
+      </w:r>
+      <w:proofErr w:type="spellStart"/>
+      <w:r>
+        <w:t>mosquitto</w:t>
+      </w:r>
+      <w:proofErr w:type="spellEnd"/>
+      <w:r>
+        <w:t xml:space="preserve"> is running, in terminal type:  </w:t>
+      </w:r>
+      <w:proofErr w:type="spellStart"/>
+      <w:r>
+        <w:t>mosquitto_sub</w:t>
+      </w:r>
+      <w:proofErr w:type="spellEnd"/>
+      <w:r>
+        <w:t xml:space="preserve"> -t '$SYS/broker/version'</w:t>
+      </w:r>
+      <w:r>
+        <w:t xml:space="preserve"> </w:t>
+      </w:r>
+    </w:p>
+    <w:p>
+      <w:r>
+        <w:t xml:space="preserve">Should see:  </w:t>
+      </w:r>
+      <w:r>
+        <w:rPr>
+          <w:noProof/>
+        </w:rPr>
+        <w:drawing>
+          <wp:inline distT="0" distB="0" distL="0" distR="0" wp14:anchorId="6B3F69D4" wp14:editId="7ACBCF64">
+            <wp:extent cx="5200650" cy="342900"/>
+            <wp:effectExtent l="0" t="0" r="0" b="0"/>
+            <wp:docPr id="1193693191" name="Picture 1"/>
+            <wp:cNvGraphicFramePr>
+              <a:graphicFrameLocks xmlns:a="http://schemas.openxmlformats.org/drawingml/2006/main" noChangeAspect="1"/>
+            </wp:cNvGraphicFramePr>
+            <a:graphic xmlns:a="http://schemas.openxmlformats.org/drawingml/2006/main">
+              <a:graphicData uri="http://schemas.openxmlformats.org/drawingml/2006/picture">
+                <pic:pic xmlns:pic="http://schemas.openxmlformats.org/drawingml/2006/picture">
+                  <pic:nvPicPr>
+                    <pic:cNvPr id="1193693191" name=""/>
+                    <pic:cNvPicPr/>
+                  </pic:nvPicPr>
+                  <pic:blipFill>
+                    <a:blip r:embed="rId10"/>
+                    <a:stretch>
+                      <a:fillRect/>
+                    </a:stretch>
+                  </pic:blipFill>
+                  <pic:spPr>
+                    <a:xfrm>
+                      <a:off x="0" y="0"/>
+                      <a:ext cx="5200650" cy="342900"/>
+                    </a:xfrm>
+                    <a:prstGeom prst="rect">
+                      <a:avLst/>
+                    </a:prstGeom>
+                  </pic:spPr>
+                </pic:pic>
+              </a:graphicData>
+            </a:graphic>
+          </wp:inline>
+        </w:drawing>
+      </w:r>
+    </w:p>
+    <w:p>
+      <w:r>
+        <w:t xml:space="preserve">Also see:  </w:t>
+      </w:r>
+      <w:hyperlink r:id="rId11" w:history="1">
+        <w:r>
+          <w:rPr>
+            <w:rStyle w:val="Hyperlink"/>
+          </w:rPr>
+          <w:t>https://mqtt.org/</w:t>
+        </w:r>
+      </w:hyperlink>
+      <w:r>
+        <w:t xml:space="preserve"> </w:t>
+      </w:r>
+    </w:p>
+    <w:p>
+      <w:proofErr w:type="spellStart"/>
+      <w:r>
+        <w:t>Mosquitto</w:t>
+      </w:r>
+      <w:proofErr w:type="spellEnd"/>
+      <w:r>
+        <w:t xml:space="preserve"> Publish commands:  </w:t>
+      </w:r>
+      <w:hyperlink r:id="rId12" w:history="1">
+        <w:r>
+          <w:rPr>
+            <w:rStyle w:val="Hyperlink"/>
+          </w:rPr>
+          <w:t>ht</w:t>
+        </w:r>
+        <w:r>
+          <w:rPr>
+            <w:rStyle w:val="Hyperlink"/>
+          </w:rPr>
+          <w:t>tps://manpages.debian.org/buster/mosquitto-clients/mosquitto_pub.1.en.html</w:t>
+        </w:r>
+      </w:hyperlink>
+      <w:r>
+        <w:t xml:space="preserve"> </w:t>
+      </w:r>
+    </w:p>
+    <w:p>
+      <w:proofErr w:type="spellStart"/>
+      <w:r>
+        <w:t>Mosquitto</w:t>
+      </w:r>
+      <w:proofErr w:type="spellEnd"/>
+      <w:r>
+        <w:t xml:space="preserve"> Subscribe commands:  </w:t>
+      </w:r>
+      <w:hyperlink r:id="rId13" w:history="1">
+        <w:r>
+          <w:rPr>
+            <w:rStyle w:val="Hyperlink"/>
+          </w:rPr>
+          <w:t>https://manpages.debian.org/buster/mosquitto-clients/mosquitto_sub.1.en.html</w:t>
+        </w:r>
+      </w:hyperlink>
+      <w:r>
+        <w:t xml:space="preserve"> </w:t>
+      </w:r>
+    </w:p>
+    <w:p/>
+    <w:p>
+      <w:r>
+        <w:t xml:space="preserve">Working on </w:t>
+      </w:r>
+      <w:proofErr w:type="spellStart"/>
+      <w:r>
+        <w:t>rpi</w:t>
+      </w:r>
+      <w:proofErr w:type="spellEnd"/>
+      <w:r>
+        <w:t xml:space="preserve"> at home, 192.168.1.78</w:t>
+      </w:r>
+    </w:p>
+    <w:p>
+      <w:r>
+        <w:t xml:space="preserve">Create python program to publish sensor readings to </w:t>
+      </w:r>
+      <w:proofErr w:type="spellStart"/>
+      <w:r>
+        <w:t>mqtt</w:t>
+      </w:r>
+      <w:proofErr w:type="spellEnd"/>
+      <w:r>
+        <w:t>-</w:t>
+      </w:r>
+    </w:p>
+    <w:p>
+      <w:r>
+        <w:t xml:space="preserve">Modify insertSensorReading.py; which currently reads sensors, writes to </w:t>
+      </w:r>
+      <w:proofErr w:type="spellStart"/>
+      <w:r>
+        <w:t>mariadb</w:t>
+      </w:r>
+      <w:proofErr w:type="spellEnd"/>
+    </w:p>
+    <w:p/>
+    <w:p>
+      <w:r>
+        <w:t xml:space="preserve">Install Python libraries: </w:t>
+      </w:r>
+      <w:proofErr w:type="spellStart"/>
+      <w:r>
+        <w:t>paho-mqtt</w:t>
+      </w:r>
+      <w:proofErr w:type="spellEnd"/>
+      <w:r>
+        <w:t xml:space="preserve"> </w:t>
+      </w:r>
+      <w:r>
+        <w:t xml:space="preserve">, research  </w:t>
+      </w:r>
+      <w:r>
+        <w:t xml:space="preserve"> </w:t>
+      </w:r>
+      <w:proofErr w:type="spellStart"/>
+      <w:r>
+        <w:t>paho</w:t>
+      </w:r>
+      <w:proofErr w:type="spellEnd"/>
+      <w:r>
+        <w:t>-</w:t>
+      </w:r>
+      <w:proofErr w:type="spellStart"/>
+      <w:r>
+        <w:t>mqtt</w:t>
+      </w:r>
+      <w:proofErr w:type="spellEnd"/>
+      <w:r>
+        <w:t>-client</w:t>
+      </w:r>
+      <w:r>
+        <w:t xml:space="preserve"> for later</w:t>
+      </w:r>
+    </w:p>
+    <w:p>
+      <w:r>
+        <w:rPr>
+          <w:noProof/>
+        </w:rPr>
+        <w:drawing>
+          <wp:inline distT="0" distB="0" distL="0" distR="0" wp14:anchorId="2B4EBA97" wp14:editId="700D649E">
+            <wp:extent cx="2959100" cy="1424478"/>
+            <wp:effectExtent l="0" t="0" r="0" b="4445"/>
+            <wp:docPr id="440865992" name="Picture 1" descr="A screenshot of a computer&#10;&#10;Description automatically generated"/>
+            <wp:cNvGraphicFramePr>
+              <a:graphicFrameLocks xmlns:a="http://schemas.openxmlformats.org/drawingml/2006/main" noChangeAspect="1"/>
+            </wp:cNvGraphicFramePr>
+            <a:graphic xmlns:a="http://schemas.openxmlformats.org/drawingml/2006/main">
+              <a:graphicData uri="http://schemas.openxmlformats.org/drawingml/2006/picture">
+                <pic:pic xmlns:pic="http://schemas.openxmlformats.org/drawingml/2006/picture">
+                  <pic:nvPicPr>
+                    <pic:cNvPr id="440865992" name="Picture 1" descr="A screenshot of a computer&#10;&#10;Description automatically generated"/>
+                    <pic:cNvPicPr/>
+                  </pic:nvPicPr>
+                  <pic:blipFill>
+                    <a:blip r:embed="rId14"/>
+                    <a:stretch>
+                      <a:fillRect/>
+                    </a:stretch>
+                  </pic:blipFill>
+                  <pic:spPr>
+                    <a:xfrm>
+                      <a:off x="0" y="0"/>
+                      <a:ext cx="2971962" cy="1430670"/>
+                    </a:xfrm>
+                    <a:prstGeom prst="rect">
+                      <a:avLst/>
+                    </a:prstGeom>
+                  </pic:spPr>
+                </pic:pic>
+              </a:graphicData>
+            </a:graphic>
+          </wp:inline>
+        </w:drawing>
+      </w:r>
+    </w:p>
+    <w:p/>
+    <w:p>
+      <w:r>
+        <w:t xml:space="preserve">Also:  </w:t>
+      </w:r>
+      <w:hyperlink r:id="rId15" w:history="1">
+        <w:r>
+          <w:rPr>
+            <w:rStyle w:val="Hyperlink"/>
+          </w:rPr>
+          <w:t>https://pypi.org/project/paho-mqtt-client/</w:t>
+        </w:r>
+      </w:hyperlink>
+    </w:p>
+    <w:p/>
+    <w:p>
+      <w:r>
+        <w:t xml:space="preserve">Note-to get </w:t>
+      </w:r>
+      <w:proofErr w:type="spellStart"/>
+      <w:r>
+        <w:t>paho</w:t>
+      </w:r>
+      <w:proofErr w:type="spellEnd"/>
+      <w:r>
+        <w:t xml:space="preserve"> to install correctly I had to use command ‘</w:t>
+      </w:r>
+      <w:proofErr w:type="spellStart"/>
+      <w:r>
+        <w:t>sudo</w:t>
+      </w:r>
+      <w:proofErr w:type="spellEnd"/>
+      <w:r>
+        <w:t xml:space="preserve"> pip3 install </w:t>
+      </w:r>
+      <w:proofErr w:type="spellStart"/>
+      <w:r>
+        <w:t>paho-mqtt</w:t>
+      </w:r>
+      <w:proofErr w:type="spellEnd"/>
+      <w:r>
+        <w:t>’</w:t>
+      </w:r>
+    </w:p>
+    <w:p/>
+    <w:p>
+      <w:r>
+        <w:t>Then it worked both to publish and subscribe:</w:t>
+      </w:r>
+    </w:p>
+    <w:p>
+      <w:r>
+        <w:rPr>
+          <w:noProof/>
+        </w:rPr>
+        <w:lastRenderedPageBreak/>
+        <w:drawing>
+          <wp:inline distT="0" distB="0" distL="0" distR="0" wp14:anchorId="49CBB6C7" wp14:editId="3B61460D">
+            <wp:extent cx="4565650" cy="3001915"/>
+            <wp:effectExtent l="0" t="0" r="6350" b="8255"/>
+            <wp:docPr id="401070315" name="Picture 1" descr="A screenshot of a computer program&#10;&#10;Description automatically generated"/>
+            <wp:cNvGraphicFramePr>
+              <a:graphicFrameLocks xmlns:a="http://schemas.openxmlformats.org/drawingml/2006/main" noChangeAspect="1"/>
+            </wp:cNvGraphicFramePr>
+            <a:graphic xmlns:a="http://schemas.openxmlformats.org/drawingml/2006/main">
+              <a:graphicData uri="http://schemas.openxmlformats.org/drawingml/2006/picture">
+                <pic:pic xmlns:pic="http://schemas.openxmlformats.org/drawingml/2006/picture">
+                  <pic:nvPicPr>
+                    <pic:cNvPr id="401070315" name="Picture 1" descr="A screenshot of a computer program&#10;&#10;Description automatically generated"/>
+                    <pic:cNvPicPr/>
+                  </pic:nvPicPr>
+                  <pic:blipFill>
+                    <a:blip r:embed="rId16"/>
+                    <a:stretch>
+                      <a:fillRect/>
+                    </a:stretch>
+                  </pic:blipFill>
+                  <pic:spPr>
+                    <a:xfrm>
+                      <a:off x="0" y="0"/>
+                      <a:ext cx="4574562" cy="3007775"/>
+                    </a:xfrm>
+                    <a:prstGeom prst="rect">
+                      <a:avLst/>
+                    </a:prstGeom>
+                  </pic:spPr>
+                </pic:pic>
+              </a:graphicData>
+            </a:graphic>
+          </wp:inline>
+        </w:drawing>
+      </w:r>
+    </w:p>
+    <w:p/>
+    <w:p>
+      <w:r>
+        <w:t>Persistent storage:  probably good to turn on:</w:t>
+      </w:r>
+    </w:p>
+    <w:p/>
+    <w:p/>
     <w:sectPr>
-      <w:footerReference w:type="default" r:id="rId8"/>
+      <w:footerReference w:type="default" r:id="rId17"/>
       <w:pgSz w:w="12240" w:h="15840"/>
       <w:pgMar w:top="720" w:right="720" w:bottom="720" w:left="720" w:header="720" w:footer="720" w:gutter="0"/>
       <w:cols w:space="720"/>
@@ -817,6 +1388,18 @@
     <w:uiPriority w:val="99"/>
     <w:rsid w:val="00126287"/>
   </w:style>
+  <w:style w:type="character" w:styleId="FollowedHyperlink">
+    <w:name w:val="FollowedHyperlink"/>
+    <w:basedOn w:val="DefaultParagraphFont"/>
+    <w:uiPriority w:val="99"/>
+    <w:semiHidden/>
+    <w:unhideWhenUsed/>
+    <w:rsid w:val="00053AD4"/>
+    <w:rPr>
+      <w:color w:val="954F72" w:themeColor="followedHyperlink"/>
+      <w:u w:val="single"/>
+    </w:rPr>
+  </w:style>
 </w:styles>
 </file>
 

</xml_diff>

<commit_message>
created IOT27, on AI, for MIS492AI course, cleaned up homepage
</commit_message>
<xml_diff>
--- a/IOT26/MQTT Assignments.docx
+++ b/IOT26/MQTT Assignments.docx
@@ -421,13 +421,7 @@
           <w:rPr>
             <w:rStyle w:val="Hyperlink"/>
           </w:rPr>
-          <w:t>ht</w:t>
-        </w:r>
-        <w:r>
-          <w:rPr>
-            <w:rStyle w:val="Hyperlink"/>
-          </w:rPr>
-          <w:t>tps://manpages.debian.org/buster/mosquitto-clients/mosquitto_pub.1.en.html</w:t>
+          <w:t>https://manpages.debian.org/buster/mosquitto-clients/mosquitto_pub.1.en.html</w:t>
         </w:r>
       </w:hyperlink>
       <w:r>
@@ -674,8 +668,103 @@
     </w:p>
     <w:p/>
     <w:p/>
+    <w:p>
+      <w:r>
+        <w:t xml:space="preserve">Some bash information: run following in bash to subscribe to broker, </w:t>
+      </w:r>
+      <w:proofErr w:type="spellStart"/>
+      <w:r>
+        <w:t>ip</w:t>
+      </w:r>
+      <w:proofErr w:type="spellEnd"/>
+      <w:r>
+        <w:t xml:space="preserve"> address, topic, at q0s 1:</w:t>
+      </w:r>
+    </w:p>
+    <w:p/>
+    <w:p>
+      <w:proofErr w:type="spellStart"/>
+      <w:r>
+        <w:t>mosquitto_sub</w:t>
+      </w:r>
+      <w:proofErr w:type="spellEnd"/>
+      <w:r>
+        <w:t xml:space="preserve">  -t 'sensor/temperature' -v -d -q 1</w:t>
+      </w:r>
+    </w:p>
+    <w:p/>
+    <w:p>
+      <w:proofErr w:type="spellStart"/>
+      <w:r>
+        <w:t>mosquitto_sub</w:t>
+      </w:r>
+      <w:proofErr w:type="spellEnd"/>
+      <w:r>
+        <w:t xml:space="preserve"> -h 192.168.1.78 -t 'sensor/temperature' -v -d -q 1</w:t>
+      </w:r>
+    </w:p>
+    <w:p>
+      <w:proofErr w:type="spellStart"/>
+      <w:r>
+        <w:t>mosquitto_sub</w:t>
+      </w:r>
+      <w:proofErr w:type="spellEnd"/>
+      <w:r>
+        <w:t xml:space="preserve"> -h 192.168.1.78 -t 'sensor/timestamp' -v -d -q 1</w:t>
+      </w:r>
+    </w:p>
+    <w:p>
+      <w:r>
+        <w:t>output then looks like:</w:t>
+      </w:r>
+      <w:r>
+        <w:br/>
+      </w:r>
+      <w:r>
+        <w:rPr>
+          <w:noProof/>
+        </w:rPr>
+        <w:drawing>
+          <wp:inline distT="0" distB="0" distL="0" distR="0" wp14:anchorId="3F8F6EB8" wp14:editId="63D9908C">
+            <wp:extent cx="6858000" cy="1277620"/>
+            <wp:effectExtent l="0" t="0" r="0" b="0"/>
+            <wp:docPr id="1500955522" name="Picture 1" descr="A screen shot of a computer&#10;&#10;Description automatically generated"/>
+            <wp:cNvGraphicFramePr>
+              <a:graphicFrameLocks xmlns:a="http://schemas.openxmlformats.org/drawingml/2006/main" noChangeAspect="1"/>
+            </wp:cNvGraphicFramePr>
+            <a:graphic xmlns:a="http://schemas.openxmlformats.org/drawingml/2006/main">
+              <a:graphicData uri="http://schemas.openxmlformats.org/drawingml/2006/picture">
+                <pic:pic xmlns:pic="http://schemas.openxmlformats.org/drawingml/2006/picture">
+                  <pic:nvPicPr>
+                    <pic:cNvPr id="1500955522" name="Picture 1" descr="A screen shot of a computer&#10;&#10;Description automatically generated"/>
+                    <pic:cNvPicPr/>
+                  </pic:nvPicPr>
+                  <pic:blipFill>
+                    <a:blip r:embed="rId17"/>
+                    <a:stretch>
+                      <a:fillRect/>
+                    </a:stretch>
+                  </pic:blipFill>
+                  <pic:spPr>
+                    <a:xfrm>
+                      <a:off x="0" y="0"/>
+                      <a:ext cx="6858000" cy="1277620"/>
+                    </a:xfrm>
+                    <a:prstGeom prst="rect">
+                      <a:avLst/>
+                    </a:prstGeom>
+                  </pic:spPr>
+                </pic:pic>
+              </a:graphicData>
+            </a:graphic>
+          </wp:inline>
+        </w:drawing>
+      </w:r>
+    </w:p>
+    <w:p/>
+    <w:p/>
     <w:sectPr>
-      <w:footerReference w:type="default" r:id="rId17"/>
+      <w:footerReference w:type="default" r:id="rId18"/>
       <w:pgSz w:w="12240" w:h="15840"/>
       <w:pgMar w:top="720" w:right="720" w:bottom="720" w:left="720" w:header="720" w:footer="720" w:gutter="0"/>
       <w:cols w:space="720"/>

</xml_diff>